<commit_message>
Add get and update PrintMedia information
</commit_message>
<xml_diff>
--- a/LibraryProjectForm.docx
+++ b/LibraryProjectForm.docx
@@ -2608,7 +2608,13 @@
         <w:ind w:firstLine="0"/>
       </w:pPr>
       <w:r>
-        <w:t>PrintMedia (PublicationID, ReleaseNumber)</w:t>
+        <w:t>PrintMedia (PublicationID, ReleaseNumber</w:t>
+      </w:r>
+      <w:r>
+        <w:t>, PrintType</w:t>
+      </w:r>
+      <w:r>
+        <w:t>)</w:t>
       </w:r>
     </w:p>
     <w:tbl>
@@ -2918,6 +2924,104 @@
                 <w:lang w:eastAsia="en-US"/>
               </w:rPr>
               <w:t>tinyint</w:t>
+            </w:r>
+          </w:p>
+        </w:tc>
+        <w:tc>
+          <w:tcPr>
+            <w:tcW w:w="1843" w:type="dxa"/>
+          </w:tcPr>
+          <w:p>
+            <w:pPr>
+              <w:spacing w:line="276" w:lineRule="auto"/>
+              <w:ind w:firstLine="0"/>
+              <w:rPr>
+                <w:rFonts w:ascii="Times New Roman" w:hAnsi="Times New Roman" w:cs="Times New Roman"/>
+                <w:szCs w:val="28"/>
+                <w:lang w:eastAsia="en-US"/>
+              </w:rPr>
+            </w:pPr>
+          </w:p>
+        </w:tc>
+        <w:tc>
+          <w:tcPr>
+            <w:tcW w:w="992" w:type="dxa"/>
+          </w:tcPr>
+          <w:p>
+            <w:pPr>
+              <w:spacing w:line="276" w:lineRule="auto"/>
+              <w:ind w:firstLine="0"/>
+              <w:rPr>
+                <w:rFonts w:ascii="Times New Roman" w:hAnsi="Times New Roman" w:cs="Times New Roman"/>
+                <w:szCs w:val="28"/>
+                <w:lang w:eastAsia="en-US"/>
+              </w:rPr>
+            </w:pPr>
+          </w:p>
+        </w:tc>
+        <w:tc>
+          <w:tcPr>
+            <w:tcW w:w="2120" w:type="dxa"/>
+          </w:tcPr>
+          <w:p>
+            <w:pPr>
+              <w:spacing w:line="276" w:lineRule="auto"/>
+              <w:ind w:firstLine="0"/>
+              <w:rPr>
+                <w:rFonts w:ascii="Times New Roman" w:hAnsi="Times New Roman" w:cs="Times New Roman"/>
+                <w:szCs w:val="28"/>
+                <w:lang w:eastAsia="en-US"/>
+              </w:rPr>
+            </w:pPr>
+          </w:p>
+        </w:tc>
+      </w:tr>
+      <w:tr>
+        <w:tc>
+          <w:tcPr>
+            <w:tcW w:w="2122" w:type="dxa"/>
+          </w:tcPr>
+          <w:p>
+            <w:pPr>
+              <w:spacing w:line="276" w:lineRule="auto"/>
+              <w:ind w:firstLine="0"/>
+              <w:rPr>
+                <w:rFonts w:ascii="Times New Roman" w:hAnsi="Times New Roman" w:cs="Times New Roman"/>
+                <w:szCs w:val="28"/>
+                <w:lang w:eastAsia="en-US"/>
+              </w:rPr>
+            </w:pPr>
+            <w:r>
+              <w:rPr>
+                <w:rFonts w:ascii="Times New Roman" w:hAnsi="Times New Roman" w:cs="Times New Roman"/>
+                <w:szCs w:val="28"/>
+                <w:lang w:eastAsia="en-US"/>
+              </w:rPr>
+              <w:t>PrintType</w:t>
+            </w:r>
+          </w:p>
+        </w:tc>
+        <w:tc>
+          <w:tcPr>
+            <w:tcW w:w="1842" w:type="dxa"/>
+          </w:tcPr>
+          <w:p>
+            <w:pPr>
+              <w:spacing w:line="276" w:lineRule="auto"/>
+              <w:ind w:firstLine="0"/>
+              <w:rPr>
+                <w:rFonts w:ascii="Times New Roman" w:hAnsi="Times New Roman" w:cs="Times New Roman"/>
+                <w:szCs w:val="28"/>
+                <w:lang w:eastAsia="en-US"/>
+              </w:rPr>
+            </w:pPr>
+            <w:r>
+              <w:rPr>
+                <w:rFonts w:ascii="Times New Roman" w:hAnsi="Times New Roman" w:cs="Times New Roman"/>
+                <w:szCs w:val="28"/>
+                <w:lang w:eastAsia="en-US"/>
+              </w:rPr>
+              <w:t>nvarchar(20)</w:t>
             </w:r>
           </w:p>
         </w:tc>
@@ -4392,6 +4496,7 @@
         <w:ind w:firstLine="0"/>
       </w:pPr>
       <w:r>
+        <w:lastRenderedPageBreak/>
         <w:t>Student</w:t>
       </w:r>
       <w:r>
@@ -4439,7 +4544,6 @@
                 <w:szCs w:val="28"/>
                 <w:lang w:eastAsia="en-US"/>
               </w:rPr>
-              <w:lastRenderedPageBreak/>
               <w:t>Tên trường</w:t>
             </w:r>
           </w:p>
@@ -6627,6 +6731,7 @@
         <w:ind w:firstLine="0"/>
       </w:pPr>
       <w:r>
+        <w:lastRenderedPageBreak/>
         <w:t>Events (EventID, EventName, StartDate, EndDate, Status)</w:t>
       </w:r>
     </w:p>
@@ -6668,7 +6773,6 @@
                 <w:szCs w:val="28"/>
                 <w:lang w:eastAsia="en-US"/>
               </w:rPr>
-              <w:lastRenderedPageBreak/>
               <w:t>Tên trường</w:t>
             </w:r>
           </w:p>

</xml_diff>